<commit_message>
Correction of:   1. AUT2 - feddback from teacher   2. Index menus
</commit_message>
<xml_diff>
--- a/Documents/AUT/AUT2.docx
+++ b/Documents/AUT/AUT2.docx
@@ -1,6 +1,6 @@
 
 <file path=word/document.xml><?xml version="1.0" encoding="utf-8"?>
-<w:document xmlns:wpc="http://schemas.microsoft.com/office/word/2010/wordprocessingCanvas" xmlns:mc="http://schemas.openxmlformats.org/markup-compatibility/2006" xmlns:o="urn:schemas-microsoft-com:office:office" xmlns:r="http://schemas.openxmlformats.org/officeDocument/2006/relationships" xmlns:m="http://schemas.openxmlformats.org/officeDocument/2006/math" xmlns:v="urn:schemas-microsoft-com:vml" xmlns:wp14="http://schemas.microsoft.com/office/word/2010/wordprocessingDrawing" xmlns:wp="http://schemas.openxmlformats.org/drawingml/2006/wordprocessingDrawing" xmlns:w10="urn:schemas-microsoft-com:office:word" xmlns:w="http://schemas.openxmlformats.org/wordprocessingml/2006/main" xmlns:w14="http://schemas.microsoft.com/office/word/2010/wordml" xmlns:w15="http://schemas.microsoft.com/office/word/2012/wordml" xmlns:wpg="http://schemas.microsoft.com/office/word/2010/wordprocessingGroup" xmlns:wpi="http://schemas.microsoft.com/office/word/2010/wordprocessingInk" xmlns:wne="http://schemas.microsoft.com/office/word/2006/wordml" xmlns:wps="http://schemas.microsoft.com/office/word/2010/wordprocessingShape" mc:Ignorable="w14 w15 wp14">
+<w:document xmlns:wpc="http://schemas.microsoft.com/office/word/2010/wordprocessingCanvas" xmlns:cx="http://schemas.microsoft.com/office/drawing/2014/chartex" xmlns:cx1="http://schemas.microsoft.com/office/drawing/2015/9/8/chartex" xmlns:cx2="http://schemas.microsoft.com/office/drawing/2015/10/21/chartex" xmlns:cx3="http://schemas.microsoft.com/office/drawing/2016/5/9/chartex" xmlns:cx4="http://schemas.microsoft.com/office/drawing/2016/5/10/chartex" xmlns:cx5="http://schemas.microsoft.com/office/drawing/2016/5/11/chartex" xmlns:cx6="http://schemas.microsoft.com/office/drawing/2016/5/12/chartex" xmlns:cx7="http://schemas.microsoft.com/office/drawing/2016/5/13/chartex" xmlns:cx8="http://schemas.microsoft.com/office/drawing/2016/5/14/chartex" xmlns:mc="http://schemas.openxmlformats.org/markup-compatibility/2006" xmlns:aink="http://schemas.microsoft.com/office/drawing/2016/ink" xmlns:am3d="http://schemas.microsoft.com/office/drawing/2017/model3d" xmlns:o="urn:schemas-microsoft-com:office:office" xmlns:r="http://schemas.openxmlformats.org/officeDocument/2006/relationships" xmlns:m="http://schemas.openxmlformats.org/officeDocument/2006/math" xmlns:v="urn:schemas-microsoft-com:vml" xmlns:wp14="http://schemas.microsoft.com/office/word/2010/wordprocessingDrawing" xmlns:wp="http://schemas.openxmlformats.org/drawingml/2006/wordprocessingDrawing" xmlns:w10="urn:schemas-microsoft-com:office:word" xmlns:w="http://schemas.openxmlformats.org/wordprocessingml/2006/main" xmlns:w14="http://schemas.microsoft.com/office/word/2010/wordml" xmlns:w15="http://schemas.microsoft.com/office/word/2012/wordml" xmlns:w16cid="http://schemas.microsoft.com/office/word/2016/wordml/cid" xmlns:w16se="http://schemas.microsoft.com/office/word/2015/wordml/symex" xmlns:wpg="http://schemas.microsoft.com/office/word/2010/wordprocessingGroup" xmlns:wpi="http://schemas.microsoft.com/office/word/2010/wordprocessingInk" xmlns:wne="http://schemas.microsoft.com/office/word/2006/wordml" xmlns:wps="http://schemas.microsoft.com/office/word/2010/wordprocessingShape" mc:Ignorable="w14 w15 w16se w16cid wp14">
   <w:body>
     <w:p>
       <w:pPr>
@@ -132,29 +132,7 @@
           <w:szCs w:val="24"/>
           <w:lang w:eastAsia="pt-PT"/>
         </w:rPr>
-        <w:t xml:space="preserve">Notamos que a maioria das pessoas utiliza smartphone, computador e </w:t>
-      </w:r>
-      <w:proofErr w:type="spellStart"/>
-      <w:r>
-        <w:rPr>
-          <w:rFonts w:ascii="Arial" w:eastAsia="Times New Roman" w:hAnsi="Arial" w:cs="Arial"/>
-          <w:color w:val="000000"/>
-          <w:sz w:val="24"/>
-          <w:szCs w:val="24"/>
-          <w:lang w:eastAsia="pt-PT"/>
-        </w:rPr>
-        <w:t>tablets</w:t>
-      </w:r>
-      <w:proofErr w:type="spellEnd"/>
-      <w:r>
-        <w:rPr>
-          <w:rFonts w:ascii="Arial" w:eastAsia="Times New Roman" w:hAnsi="Arial" w:cs="Arial"/>
-          <w:color w:val="000000"/>
-          <w:sz w:val="24"/>
-          <w:szCs w:val="24"/>
-          <w:lang w:eastAsia="pt-PT"/>
-        </w:rPr>
-        <w:t xml:space="preserve">, não utilizando muito </w:t>
+        <w:t xml:space="preserve">Notamos que a maioria das pessoas utiliza smartphone, computador e tablets, não utilizando muito </w:t>
       </w:r>
       <w:proofErr w:type="spellStart"/>
       <w:r>
@@ -200,7 +178,7 @@
           <w:szCs w:val="24"/>
           <w:lang w:eastAsia="pt-PT"/>
         </w:rPr>
-        <w:t xml:space="preserve">Notámos que, das várias opções de companhia para viajar, </w:t>
+        <w:t>Notámos que, das várias opções de companhia para viajar, realçam-</w:t>
       </w:r>
       <w:proofErr w:type="gramStart"/>
       <w:r>
@@ -211,7 +189,7 @@
           <w:szCs w:val="24"/>
           <w:lang w:eastAsia="pt-PT"/>
         </w:rPr>
-        <w:t>realçam-se  com</w:t>
+        <w:t>se  com</w:t>
       </w:r>
       <w:proofErr w:type="gramEnd"/>
       <w:r>
@@ -1709,13 +1687,603 @@
         </w:rPr>
         <w:t>) com grupo fechado de amigos.</w:t>
       </w:r>
+    </w:p>
+    <w:p>
+      <w:pPr>
+        <w:spacing w:after="0" w:line="240" w:lineRule="auto"/>
+        <w:ind w:left="-567" w:firstLine="283"/>
+        <w:jc w:val="both"/>
+        <w:rPr>
+          <w:rFonts w:ascii="Times New Roman" w:eastAsia="Times New Roman" w:hAnsi="Times New Roman" w:cs="Times New Roman"/>
+          <w:sz w:val="24"/>
+          <w:szCs w:val="24"/>
+          <w:lang w:eastAsia="pt-PT"/>
+        </w:rPr>
+      </w:pPr>
+      <w:r>
+        <w:rPr>
+          <w:rFonts w:ascii="Arial" w:eastAsia="Times New Roman" w:hAnsi="Arial" w:cs="Arial"/>
+          <w:b/>
+          <w:bCs/>
+          <w:color w:val="000000"/>
+          <w:sz w:val="24"/>
+          <w:szCs w:val="24"/>
+          <w:lang w:eastAsia="pt-PT"/>
+        </w:rPr>
+        <w:t>Cenário:</w:t>
+      </w:r>
+      <w:r>
+        <w:rPr>
+          <w:rFonts w:ascii="Arial" w:eastAsia="Times New Roman" w:hAnsi="Arial" w:cs="Arial"/>
+          <w:color w:val="000000"/>
+          <w:sz w:val="24"/>
+          <w:szCs w:val="24"/>
+          <w:lang w:eastAsia="pt-PT"/>
+        </w:rPr>
+        <w:t xml:space="preserve"> </w:t>
+      </w:r>
+      <w:r>
+        <w:rPr>
+          <w:rFonts w:ascii="Arial" w:eastAsia="Times New Roman" w:hAnsi="Arial" w:cs="Arial"/>
+          <w:color w:val="000000"/>
+          <w:sz w:val="24"/>
+          <w:szCs w:val="24"/>
+          <w:highlight w:val="yellow"/>
+          <w:lang w:eastAsia="pt-PT"/>
+        </w:rPr>
+        <w:t xml:space="preserve">O utilizador começa a planear uma viagem com 5 dos seus amigos, para facilitar o planeamento </w:t>
+      </w:r>
+      <w:r>
+        <w:rPr>
+          <w:rFonts w:ascii="Arial" w:eastAsia="Times New Roman" w:hAnsi="Arial" w:cs="Arial"/>
+          <w:color w:val="000000"/>
+          <w:sz w:val="24"/>
+          <w:szCs w:val="24"/>
+          <w:highlight w:val="yellow"/>
+          <w:lang w:eastAsia="pt-PT"/>
+        </w:rPr>
+        <w:t xml:space="preserve">adiciona os seus amigos no iGo. Durante a </w:t>
+      </w:r>
+      <w:r>
+        <w:rPr>
+          <w:rFonts w:ascii="Arial" w:eastAsia="Times New Roman" w:hAnsi="Arial" w:cs="Arial"/>
+          <w:color w:val="000000"/>
+          <w:sz w:val="24"/>
+          <w:szCs w:val="24"/>
+          <w:highlight w:val="yellow"/>
+          <w:lang w:eastAsia="pt-PT"/>
+        </w:rPr>
+        <w:t>viagem,</w:t>
+      </w:r>
+      <w:r>
+        <w:rPr>
+          <w:rFonts w:ascii="Arial" w:eastAsia="Times New Roman" w:hAnsi="Arial" w:cs="Arial"/>
+          <w:color w:val="000000"/>
+          <w:sz w:val="24"/>
+          <w:szCs w:val="24"/>
+          <w:highlight w:val="yellow"/>
+          <w:lang w:eastAsia="pt-PT"/>
+        </w:rPr>
+        <w:t xml:space="preserve"> </w:t>
+      </w:r>
+      <w:r>
+        <w:rPr>
+          <w:rFonts w:ascii="Arial" w:eastAsia="Times New Roman" w:hAnsi="Arial" w:cs="Arial"/>
+          <w:color w:val="000000"/>
+          <w:sz w:val="24"/>
+          <w:szCs w:val="24"/>
+          <w:highlight w:val="yellow"/>
+          <w:lang w:eastAsia="pt-PT"/>
+        </w:rPr>
+        <w:t xml:space="preserve">o utilizador </w:t>
+      </w:r>
+      <w:r>
+        <w:rPr>
+          <w:rFonts w:ascii="Arial" w:eastAsia="Times New Roman" w:hAnsi="Arial" w:cs="Arial"/>
+          <w:color w:val="000000"/>
+          <w:sz w:val="24"/>
+          <w:szCs w:val="24"/>
+          <w:highlight w:val="yellow"/>
+          <w:lang w:eastAsia="pt-PT"/>
+        </w:rPr>
+        <w:t xml:space="preserve">necessita de </w:t>
+      </w:r>
+      <w:r>
+        <w:rPr>
+          <w:rFonts w:ascii="Arial" w:eastAsia="Times New Roman" w:hAnsi="Arial" w:cs="Arial"/>
+          <w:color w:val="000000"/>
+          <w:sz w:val="24"/>
+          <w:szCs w:val="24"/>
+          <w:highlight w:val="yellow"/>
+          <w:lang w:eastAsia="pt-PT"/>
+        </w:rPr>
+        <w:t>partilhar</w:t>
+      </w:r>
+      <w:r>
+        <w:rPr>
+          <w:rFonts w:ascii="Arial" w:eastAsia="Times New Roman" w:hAnsi="Arial" w:cs="Arial"/>
+          <w:color w:val="000000"/>
+          <w:sz w:val="24"/>
+          <w:szCs w:val="24"/>
+          <w:highlight w:val="yellow"/>
+          <w:lang w:eastAsia="pt-PT"/>
+        </w:rPr>
+        <w:t xml:space="preserve"> a</w:t>
+      </w:r>
+      <w:r>
+        <w:rPr>
+          <w:rFonts w:ascii="Arial" w:eastAsia="Times New Roman" w:hAnsi="Arial" w:cs="Arial"/>
+          <w:color w:val="000000"/>
+          <w:sz w:val="24"/>
+          <w:szCs w:val="24"/>
+          <w:highlight w:val="yellow"/>
+          <w:lang w:eastAsia="pt-PT"/>
+        </w:rPr>
+        <w:t xml:space="preserve"> localização </w:t>
+      </w:r>
+      <w:r>
+        <w:rPr>
+          <w:rFonts w:ascii="Arial" w:eastAsia="Times New Roman" w:hAnsi="Arial" w:cs="Arial"/>
+          <w:color w:val="000000"/>
+          <w:sz w:val="24"/>
+          <w:szCs w:val="24"/>
+          <w:highlight w:val="yellow"/>
+          <w:lang w:eastAsia="pt-PT"/>
+        </w:rPr>
+        <w:t>do restaurante onde se encontra com os seus amigos.</w:t>
+      </w:r>
+      <w:r>
+        <w:rPr>
+          <w:rFonts w:ascii="Arial" w:eastAsia="Times New Roman" w:hAnsi="Arial" w:cs="Arial"/>
+          <w:color w:val="000000"/>
+          <w:sz w:val="24"/>
+          <w:szCs w:val="24"/>
+          <w:highlight w:val="yellow"/>
+          <w:lang w:eastAsia="pt-PT"/>
+        </w:rPr>
+        <w:t xml:space="preserve"> </w:t>
+      </w:r>
+      <w:r>
+        <w:rPr>
+          <w:rFonts w:ascii="Arial" w:eastAsia="Times New Roman" w:hAnsi="Arial" w:cs="Arial"/>
+          <w:color w:val="000000"/>
+          <w:sz w:val="24"/>
+          <w:szCs w:val="24"/>
+          <w:highlight w:val="yellow"/>
+          <w:lang w:eastAsia="pt-PT"/>
+        </w:rPr>
+        <w:t xml:space="preserve">O utilizador </w:t>
+      </w:r>
+      <w:r>
+        <w:rPr>
+          <w:rFonts w:ascii="Arial" w:eastAsia="Times New Roman" w:hAnsi="Arial" w:cs="Arial"/>
+          <w:color w:val="000000"/>
+          <w:sz w:val="24"/>
+          <w:szCs w:val="24"/>
+          <w:highlight w:val="yellow"/>
+          <w:lang w:eastAsia="pt-PT"/>
+        </w:rPr>
+        <w:t>não encontra qualquer dificuldade em fazê-lo pois o iGo reconh</w:t>
+      </w:r>
+      <w:r>
+        <w:rPr>
+          <w:rFonts w:ascii="Arial" w:eastAsia="Times New Roman" w:hAnsi="Arial" w:cs="Arial"/>
+          <w:color w:val="000000"/>
+          <w:sz w:val="24"/>
+          <w:szCs w:val="24"/>
+          <w:highlight w:val="yellow"/>
+          <w:lang w:eastAsia="pt-PT"/>
+        </w:rPr>
+        <w:t>e</w:t>
+      </w:r>
+      <w:r>
+        <w:rPr>
+          <w:rFonts w:ascii="Arial" w:eastAsia="Times New Roman" w:hAnsi="Arial" w:cs="Arial"/>
+          <w:color w:val="000000"/>
+          <w:sz w:val="24"/>
+          <w:szCs w:val="24"/>
+          <w:highlight w:val="yellow"/>
+          <w:lang w:eastAsia="pt-PT"/>
+        </w:rPr>
+        <w:t>ce o grupo com que viaja</w:t>
+      </w:r>
+      <w:r>
+        <w:rPr>
+          <w:rFonts w:ascii="Arial" w:eastAsia="Times New Roman" w:hAnsi="Arial" w:cs="Arial"/>
+          <w:color w:val="000000"/>
+          <w:sz w:val="24"/>
+          <w:szCs w:val="24"/>
+          <w:highlight w:val="yellow"/>
+          <w:lang w:eastAsia="pt-PT"/>
+        </w:rPr>
+        <w:t xml:space="preserve"> e partilha só com estes</w:t>
+      </w:r>
+      <w:r>
+        <w:rPr>
+          <w:rFonts w:ascii="Arial" w:eastAsia="Times New Roman" w:hAnsi="Arial" w:cs="Arial"/>
+          <w:color w:val="000000"/>
+          <w:sz w:val="24"/>
+          <w:szCs w:val="24"/>
+          <w:highlight w:val="yellow"/>
+          <w:lang w:eastAsia="pt-PT"/>
+        </w:rPr>
+        <w:t>.</w:t>
+      </w:r>
+      <w:r>
+        <w:rPr>
+          <w:rFonts w:ascii="Arial" w:eastAsia="Times New Roman" w:hAnsi="Arial" w:cs="Arial"/>
+          <w:color w:val="000000"/>
+          <w:sz w:val="24"/>
+          <w:szCs w:val="24"/>
+          <w:highlight w:val="yellow"/>
+          <w:lang w:eastAsia="pt-PT"/>
+        </w:rPr>
+        <w:t xml:space="preserve"> </w:t>
+      </w:r>
+      <w:r>
+        <w:rPr>
+          <w:rFonts w:ascii="Arial" w:eastAsia="Times New Roman" w:hAnsi="Arial" w:cs="Arial"/>
+          <w:color w:val="000000"/>
+          <w:sz w:val="24"/>
+          <w:szCs w:val="24"/>
+          <w:highlight w:val="yellow"/>
+          <w:lang w:eastAsia="pt-PT"/>
+        </w:rPr>
+        <w:t>O utilizador de</w:t>
+      </w:r>
+      <w:r>
+        <w:rPr>
+          <w:rFonts w:ascii="Arial" w:eastAsia="Times New Roman" w:hAnsi="Arial" w:cs="Arial"/>
+          <w:color w:val="000000"/>
+          <w:sz w:val="24"/>
+          <w:szCs w:val="24"/>
+          <w:highlight w:val="yellow"/>
+          <w:lang w:eastAsia="pt-PT"/>
+        </w:rPr>
+        <w:t>cide</w:t>
+      </w:r>
+      <w:r>
+        <w:rPr>
+          <w:rFonts w:ascii="Arial" w:eastAsia="Times New Roman" w:hAnsi="Arial" w:cs="Arial"/>
+          <w:color w:val="000000"/>
+          <w:sz w:val="24"/>
+          <w:szCs w:val="24"/>
+          <w:highlight w:val="yellow"/>
+          <w:lang w:eastAsia="pt-PT"/>
+        </w:rPr>
+        <w:t xml:space="preserve"> também fazer </w:t>
+      </w:r>
+      <w:proofErr w:type="spellStart"/>
+      <w:r>
+        <w:rPr>
+          <w:rFonts w:ascii="Arial" w:eastAsia="Times New Roman" w:hAnsi="Arial" w:cs="Arial"/>
+          <w:i/>
+          <w:iCs/>
+          <w:color w:val="000000"/>
+          <w:sz w:val="24"/>
+          <w:szCs w:val="24"/>
+          <w:highlight w:val="yellow"/>
+          <w:lang w:eastAsia="pt-PT"/>
+        </w:rPr>
+        <w:t>streaming</w:t>
+      </w:r>
+      <w:proofErr w:type="spellEnd"/>
+      <w:r>
+        <w:rPr>
+          <w:rFonts w:ascii="Arial" w:eastAsia="Times New Roman" w:hAnsi="Arial" w:cs="Arial"/>
+          <w:i/>
+          <w:iCs/>
+          <w:color w:val="000000"/>
+          <w:sz w:val="24"/>
+          <w:szCs w:val="24"/>
+          <w:highlight w:val="yellow"/>
+          <w:lang w:eastAsia="pt-PT"/>
+        </w:rPr>
+        <w:t xml:space="preserve"> </w:t>
+      </w:r>
+      <w:r>
+        <w:rPr>
+          <w:rFonts w:ascii="Arial" w:eastAsia="Times New Roman" w:hAnsi="Arial" w:cs="Arial"/>
+          <w:color w:val="000000"/>
+          <w:sz w:val="24"/>
+          <w:szCs w:val="24"/>
+          <w:highlight w:val="yellow"/>
+          <w:lang w:eastAsia="pt-PT"/>
+        </w:rPr>
+        <w:t xml:space="preserve">da sua viagem, </w:t>
+      </w:r>
+      <w:r>
+        <w:rPr>
+          <w:rFonts w:ascii="Arial" w:eastAsia="Times New Roman" w:hAnsi="Arial" w:cs="Arial"/>
+          <w:color w:val="000000"/>
+          <w:sz w:val="24"/>
+          <w:szCs w:val="24"/>
+          <w:highlight w:val="yellow"/>
+          <w:lang w:eastAsia="pt-PT"/>
+        </w:rPr>
+        <w:t>mas desta vez para todos os seus amigos</w:t>
+      </w:r>
+      <w:r>
+        <w:rPr>
+          <w:rFonts w:ascii="Arial" w:eastAsia="Times New Roman" w:hAnsi="Arial" w:cs="Arial"/>
+          <w:color w:val="000000"/>
+          <w:sz w:val="24"/>
+          <w:szCs w:val="24"/>
+          <w:highlight w:val="yellow"/>
+          <w:lang w:eastAsia="pt-PT"/>
+        </w:rPr>
+        <w:t xml:space="preserve"> o que também lhe é possibilitado</w:t>
+      </w:r>
+      <w:r>
+        <w:rPr>
+          <w:rFonts w:ascii="Arial" w:eastAsia="Times New Roman" w:hAnsi="Arial" w:cs="Arial"/>
+          <w:color w:val="000000"/>
+          <w:sz w:val="24"/>
+          <w:szCs w:val="24"/>
+          <w:highlight w:val="yellow"/>
+          <w:lang w:eastAsia="pt-PT"/>
+        </w:rPr>
+        <w:t xml:space="preserve"> pelo o iGo</w:t>
+      </w:r>
+      <w:r>
+        <w:rPr>
+          <w:rFonts w:ascii="Arial" w:eastAsia="Times New Roman" w:hAnsi="Arial" w:cs="Arial"/>
+          <w:color w:val="000000"/>
+          <w:sz w:val="24"/>
+          <w:szCs w:val="24"/>
+          <w:highlight w:val="yellow"/>
+          <w:lang w:eastAsia="pt-PT"/>
+        </w:rPr>
+        <w:t>.</w:t>
+      </w:r>
+    </w:p>
+    <w:p>
+      <w:pPr>
+        <w:spacing w:after="0" w:line="240" w:lineRule="auto"/>
+        <w:ind w:left="-567" w:firstLine="283"/>
+        <w:rPr>
+          <w:rFonts w:ascii="Times New Roman" w:eastAsia="Times New Roman" w:hAnsi="Times New Roman" w:cs="Times New Roman"/>
+          <w:sz w:val="24"/>
+          <w:szCs w:val="24"/>
+          <w:lang w:eastAsia="pt-PT"/>
+        </w:rPr>
+      </w:pPr>
+    </w:p>
+    <w:p>
+      <w:pPr>
+        <w:spacing w:after="200" w:line="240" w:lineRule="auto"/>
+        <w:ind w:left="-567" w:firstLine="283"/>
+        <w:jc w:val="both"/>
+        <w:rPr>
+          <w:rFonts w:ascii="Times New Roman" w:eastAsia="Times New Roman" w:hAnsi="Times New Roman" w:cs="Times New Roman"/>
+          <w:sz w:val="24"/>
+          <w:szCs w:val="24"/>
+          <w:lang w:eastAsia="pt-PT"/>
+        </w:rPr>
+      </w:pPr>
+      <w:r>
+        <w:rPr>
+          <w:rFonts w:ascii="Arial" w:eastAsia="Times New Roman" w:hAnsi="Arial" w:cs="Arial"/>
+          <w:b/>
+          <w:bCs/>
+          <w:color w:val="000000"/>
+          <w:sz w:val="24"/>
+          <w:szCs w:val="24"/>
+          <w:lang w:eastAsia="pt-PT"/>
+        </w:rPr>
+        <w:t xml:space="preserve">Funcionalidade 2: </w:t>
+      </w:r>
+      <w:r>
+        <w:rPr>
+          <w:rFonts w:ascii="Arial" w:eastAsia="Times New Roman" w:hAnsi="Arial" w:cs="Arial"/>
+          <w:color w:val="000000"/>
+          <w:sz w:val="24"/>
+          <w:szCs w:val="24"/>
+          <w:lang w:eastAsia="pt-PT"/>
+        </w:rPr>
+        <w:t>Criação de uma rota de viagem onde mostre os transportes públicos e pontos interesses na proximidade do utilizador.</w:t>
+      </w:r>
+    </w:p>
+    <w:p>
+      <w:pPr>
+        <w:spacing w:after="0" w:line="240" w:lineRule="auto"/>
+        <w:ind w:left="-567" w:firstLine="283"/>
+        <w:jc w:val="both"/>
+        <w:rPr>
+          <w:rFonts w:ascii="Arial" w:eastAsia="Times New Roman" w:hAnsi="Arial" w:cs="Arial"/>
+          <w:color w:val="000000"/>
+          <w:sz w:val="24"/>
+          <w:szCs w:val="24"/>
+          <w:lang w:eastAsia="pt-PT"/>
+        </w:rPr>
+      </w:pPr>
+      <w:r>
+        <w:rPr>
+          <w:rFonts w:ascii="Arial" w:eastAsia="Times New Roman" w:hAnsi="Arial" w:cs="Arial"/>
+          <w:b/>
+          <w:bCs/>
+          <w:color w:val="000000"/>
+          <w:sz w:val="24"/>
+          <w:szCs w:val="24"/>
+          <w:lang w:eastAsia="pt-PT"/>
+        </w:rPr>
+        <w:t>Cenário:</w:t>
+      </w:r>
+      <w:r>
+        <w:rPr>
+          <w:rFonts w:ascii="Arial" w:eastAsia="Times New Roman" w:hAnsi="Arial" w:cs="Arial"/>
+          <w:color w:val="000000"/>
+          <w:sz w:val="24"/>
+          <w:szCs w:val="24"/>
+          <w:lang w:eastAsia="pt-PT"/>
+        </w:rPr>
+        <w:t xml:space="preserve"> Em meados de Agosto, o utilizador decide ir viajar para o Havaí com a sua família. No entanto, o utilizador só tem conhecimento que é uma zona de praias paradisíacas e gostava de conhecer mais a cultura daquela famosa região. O utilizador é um pouco preguiçoso e aí entra o iGo, para o ajudar na viagem! Através do horário de funcionamento dos museus e dos transportes públicos, sugere-lhe uma lista de locais que pode visitar e como se pode dirigir para estes na semana de férias. </w:t>
+      </w:r>
+      <w:proofErr w:type="gramStart"/>
+      <w:r>
+        <w:rPr>
+          <w:rFonts w:ascii="Arial" w:eastAsia="Times New Roman" w:hAnsi="Arial" w:cs="Arial"/>
+          <w:color w:val="000000"/>
+          <w:sz w:val="24"/>
+          <w:szCs w:val="24"/>
+          <w:lang w:eastAsia="pt-PT"/>
+        </w:rPr>
+        <w:t>Não  se</w:t>
+      </w:r>
+      <w:proofErr w:type="gramEnd"/>
+      <w:r>
+        <w:rPr>
+          <w:rFonts w:ascii="Arial" w:eastAsia="Times New Roman" w:hAnsi="Arial" w:cs="Arial"/>
+          <w:color w:val="000000"/>
+          <w:sz w:val="24"/>
+          <w:szCs w:val="24"/>
+          <w:lang w:eastAsia="pt-PT"/>
+        </w:rPr>
+        <w:t xml:space="preserve"> esquecendo de sugerir, também, restaurantes </w:t>
+      </w:r>
+      <w:r>
+        <w:rPr>
+          <w:rFonts w:ascii="Arial" w:eastAsia="Times New Roman" w:hAnsi="Arial" w:cs="Arial"/>
+          <w:color w:val="000000"/>
+          <w:sz w:val="24"/>
+          <w:szCs w:val="24"/>
+          <w:lang w:eastAsia="pt-PT"/>
+        </w:rPr>
+        <w:t>propícios</w:t>
+      </w:r>
+      <w:r>
+        <w:rPr>
+          <w:rFonts w:ascii="Arial" w:eastAsia="Times New Roman" w:hAnsi="Arial" w:cs="Arial"/>
+          <w:color w:val="000000"/>
+          <w:sz w:val="24"/>
+          <w:szCs w:val="24"/>
+          <w:lang w:eastAsia="pt-PT"/>
+        </w:rPr>
+        <w:t xml:space="preserve"> para toda a família, nas proximidades do utilizador.</w:t>
+      </w:r>
+      <w:r>
+        <w:rPr>
+          <w:rFonts w:ascii="Arial" w:eastAsia="Times New Roman" w:hAnsi="Arial" w:cs="Arial"/>
+          <w:color w:val="000000"/>
+          <w:sz w:val="24"/>
+          <w:szCs w:val="24"/>
+          <w:lang w:eastAsia="pt-PT"/>
+        </w:rPr>
+        <w:t xml:space="preserve"> </w:t>
+      </w:r>
+      <w:r>
+        <w:rPr>
+          <w:rFonts w:ascii="Arial" w:eastAsia="Times New Roman" w:hAnsi="Arial" w:cs="Arial"/>
+          <w:color w:val="000000"/>
+          <w:sz w:val="24"/>
+          <w:szCs w:val="24"/>
+          <w:highlight w:val="yellow"/>
+          <w:lang w:eastAsia="pt-PT"/>
+        </w:rPr>
+        <w:t>Contudo</w:t>
+      </w:r>
+      <w:r>
+        <w:rPr>
+          <w:rFonts w:ascii="Arial" w:eastAsia="Times New Roman" w:hAnsi="Arial" w:cs="Arial"/>
+          <w:color w:val="000000"/>
+          <w:sz w:val="24"/>
+          <w:szCs w:val="24"/>
+          <w:highlight w:val="yellow"/>
+          <w:lang w:eastAsia="pt-PT"/>
+        </w:rPr>
+        <w:t xml:space="preserve"> os seus pais enviam-lhe uma mensagem a avisar que estão atrasados e que só</w:t>
+      </w:r>
+      <w:r>
+        <w:rPr>
+          <w:rFonts w:ascii="Arial" w:eastAsia="Times New Roman" w:hAnsi="Arial" w:cs="Arial"/>
+          <w:bCs/>
+          <w:color w:val="000000"/>
+          <w:sz w:val="24"/>
+          <w:szCs w:val="24"/>
+          <w:highlight w:val="yellow"/>
+          <w:lang w:eastAsia="pt-PT"/>
+        </w:rPr>
+        <w:t xml:space="preserve"> </w:t>
+      </w:r>
+      <w:r>
+        <w:rPr>
+          <w:rFonts w:ascii="Arial" w:eastAsia="Times New Roman" w:hAnsi="Arial" w:cs="Arial"/>
+          <w:bCs/>
+          <w:color w:val="000000"/>
+          <w:sz w:val="24"/>
+          <w:szCs w:val="24"/>
+          <w:highlight w:val="yellow"/>
+          <w:lang w:eastAsia="pt-PT"/>
+        </w:rPr>
+        <w:t>irão conseguir</w:t>
+      </w:r>
+      <w:r>
+        <w:rPr>
+          <w:rFonts w:ascii="Arial" w:eastAsia="Times New Roman" w:hAnsi="Arial" w:cs="Arial"/>
+          <w:bCs/>
+          <w:color w:val="000000"/>
+          <w:sz w:val="24"/>
+          <w:szCs w:val="24"/>
+          <w:highlight w:val="yellow"/>
+          <w:lang w:eastAsia="pt-PT"/>
+        </w:rPr>
+        <w:t xml:space="preserve"> estar no restaurante daí a uma hora,</w:t>
+      </w:r>
+      <w:r>
+        <w:rPr>
+          <w:rFonts w:ascii="Arial" w:eastAsia="Times New Roman" w:hAnsi="Arial" w:cs="Arial"/>
+          <w:bCs/>
+          <w:color w:val="000000"/>
+          <w:sz w:val="24"/>
+          <w:szCs w:val="24"/>
+          <w:highlight w:val="yellow"/>
+          <w:lang w:eastAsia="pt-PT"/>
+        </w:rPr>
+        <w:t xml:space="preserve"> o utilizador não se preocupa pois o iGo permite que reajuste livremente o planeamento e propõe-lhe ainda atividades para ocupar o tempo que ficou livre</w:t>
+      </w:r>
+      <w:r>
+        <w:rPr>
+          <w:rFonts w:ascii="Arial" w:eastAsia="Times New Roman" w:hAnsi="Arial" w:cs="Arial"/>
+          <w:bCs/>
+          <w:color w:val="000000"/>
+          <w:sz w:val="24"/>
+          <w:szCs w:val="24"/>
+          <w:highlight w:val="yellow"/>
+          <w:lang w:eastAsia="pt-PT"/>
+        </w:rPr>
+        <w:t xml:space="preserve"> devido ao imprevisto</w:t>
+      </w:r>
       <w:bookmarkStart w:id="0" w:name="_GoBack"/>
       <w:bookmarkEnd w:id="0"/>
+      <w:r>
+        <w:rPr>
+          <w:rFonts w:ascii="Arial" w:eastAsia="Times New Roman" w:hAnsi="Arial" w:cs="Arial"/>
+          <w:bCs/>
+          <w:color w:val="000000"/>
+          <w:sz w:val="24"/>
+          <w:szCs w:val="24"/>
+          <w:highlight w:val="yellow"/>
+          <w:lang w:eastAsia="pt-PT"/>
+        </w:rPr>
+        <w:t>.</w:t>
+      </w:r>
     </w:p>
     <w:p>
       <w:pPr>
         <w:spacing w:after="0" w:line="240" w:lineRule="auto"/>
         <w:ind w:left="-567" w:firstLine="283"/>
+        <w:rPr>
+          <w:rFonts w:ascii="Times New Roman" w:eastAsia="Times New Roman" w:hAnsi="Times New Roman" w:cs="Times New Roman"/>
+          <w:sz w:val="24"/>
+          <w:szCs w:val="24"/>
+          <w:lang w:eastAsia="pt-PT"/>
+        </w:rPr>
+      </w:pPr>
+    </w:p>
+    <w:p>
+      <w:pPr>
+        <w:spacing w:line="240" w:lineRule="auto"/>
+        <w:ind w:left="-567" w:firstLine="283"/>
         <w:jc w:val="both"/>
         <w:rPr>
           <w:rFonts w:ascii="Times New Roman" w:eastAsia="Times New Roman" w:hAnsi="Times New Roman" w:cs="Times New Roman"/>
@@ -1734,77 +2302,69 @@
           <w:szCs w:val="24"/>
           <w:lang w:eastAsia="pt-PT"/>
         </w:rPr>
-        <w:t>Cenário:</w:t>
-      </w:r>
-      <w:r>
-        <w:rPr>
-          <w:rFonts w:ascii="Arial" w:eastAsia="Times New Roman" w:hAnsi="Arial" w:cs="Arial"/>
-          <w:color w:val="000000"/>
-          <w:sz w:val="24"/>
-          <w:szCs w:val="24"/>
-          <w:lang w:eastAsia="pt-PT"/>
-        </w:rPr>
-        <w:t xml:space="preserve"> Numa viagem de lazer, o utilizador decide partilhar a sua localização geográfica a um grupo fechado de amigos, para que todos possam ver onde se encontra o utilizador no momento. O utilizador decide também fazer </w:t>
+        <w:t xml:space="preserve">Funcionalidade 3: </w:t>
+      </w:r>
+      <w:r>
+        <w:rPr>
+          <w:rFonts w:ascii="Arial" w:eastAsia="Times New Roman" w:hAnsi="Arial" w:cs="Arial"/>
+          <w:color w:val="000000"/>
+          <w:sz w:val="24"/>
+          <w:szCs w:val="24"/>
+          <w:lang w:eastAsia="pt-PT"/>
+        </w:rPr>
+        <w:t xml:space="preserve">Para casos de emergência e de fitness usar um registo do batimento </w:t>
       </w:r>
       <w:proofErr w:type="spellStart"/>
       <w:r>
         <w:rPr>
           <w:rFonts w:ascii="Arial" w:eastAsia="Times New Roman" w:hAnsi="Arial" w:cs="Arial"/>
-          <w:i/>
-          <w:iCs/>
-          <w:color w:val="000000"/>
-          <w:sz w:val="24"/>
-          <w:szCs w:val="24"/>
-          <w:lang w:eastAsia="pt-PT"/>
-        </w:rPr>
-        <w:t>streaming</w:t>
+          <w:color w:val="000000"/>
+          <w:sz w:val="24"/>
+          <w:szCs w:val="24"/>
+          <w:lang w:eastAsia="pt-PT"/>
+        </w:rPr>
+        <w:t>cardiaco</w:t>
       </w:r>
       <w:proofErr w:type="spellEnd"/>
       <w:r>
         <w:rPr>
           <w:rFonts w:ascii="Arial" w:eastAsia="Times New Roman" w:hAnsi="Arial" w:cs="Arial"/>
-          <w:i/>
-          <w:iCs/>
-          <w:color w:val="000000"/>
-          <w:sz w:val="24"/>
-          <w:szCs w:val="24"/>
-          <w:lang w:eastAsia="pt-PT"/>
-        </w:rPr>
-        <w:t xml:space="preserve"> </w:t>
-      </w:r>
-      <w:r>
-        <w:rPr>
-          <w:rFonts w:ascii="Arial" w:eastAsia="Times New Roman" w:hAnsi="Arial" w:cs="Arial"/>
-          <w:color w:val="000000"/>
-          <w:sz w:val="24"/>
-          <w:szCs w:val="24"/>
-          <w:lang w:eastAsia="pt-PT"/>
-        </w:rPr>
-        <w:t>da sua viagem, usando o iGo para gravar a paisagem / vista enquanto se desloca. Acedendo ao grupo fechado de amigos, o utilizador pode iniciar/terminar a partilha de localização em tempo real e a gravação em direto.</w:t>
-      </w:r>
-    </w:p>
-    <w:p>
-      <w:pPr>
-        <w:spacing w:after="0" w:line="240" w:lineRule="auto"/>
+          <w:color w:val="000000"/>
+          <w:sz w:val="24"/>
+          <w:szCs w:val="24"/>
+          <w:lang w:eastAsia="pt-PT"/>
+        </w:rPr>
+        <w:t>, sono, oxigenação do sangue</w:t>
+      </w:r>
+      <w:r>
+        <w:rPr>
+          <w:rFonts w:ascii="Arial" w:eastAsia="Times New Roman" w:hAnsi="Arial" w:cs="Arial"/>
+          <w:color w:val="000000"/>
+          <w:sz w:val="24"/>
+          <w:szCs w:val="24"/>
+          <w:lang w:eastAsia="pt-PT"/>
+        </w:rPr>
+        <w:t xml:space="preserve">, </w:t>
+      </w:r>
+      <w:proofErr w:type="gramStart"/>
+      <w:r>
+        <w:rPr>
+          <w:rFonts w:ascii="Arial" w:eastAsia="Times New Roman" w:hAnsi="Arial" w:cs="Arial"/>
+          <w:color w:val="000000"/>
+          <w:sz w:val="24"/>
+          <w:szCs w:val="24"/>
+          <w:lang w:eastAsia="pt-PT"/>
+        </w:rPr>
+        <w:t>etc..</w:t>
+      </w:r>
+      <w:proofErr w:type="gramEnd"/>
+    </w:p>
+    <w:p>
+      <w:pPr>
         <w:ind w:left="-567" w:firstLine="283"/>
-        <w:rPr>
-          <w:rFonts w:ascii="Times New Roman" w:eastAsia="Times New Roman" w:hAnsi="Times New Roman" w:cs="Times New Roman"/>
-          <w:sz w:val="24"/>
-          <w:szCs w:val="24"/>
-          <w:lang w:eastAsia="pt-PT"/>
-        </w:rPr>
-      </w:pPr>
-    </w:p>
-    <w:p>
-      <w:pPr>
-        <w:spacing w:after="200" w:line="240" w:lineRule="auto"/>
-        <w:ind w:left="-567" w:firstLine="283"/>
-        <w:jc w:val="both"/>
-        <w:rPr>
-          <w:rFonts w:ascii="Times New Roman" w:eastAsia="Times New Roman" w:hAnsi="Times New Roman" w:cs="Times New Roman"/>
-          <w:sz w:val="24"/>
-          <w:szCs w:val="24"/>
-          <w:lang w:eastAsia="pt-PT"/>
+        <w:jc w:val="both"/>
+        <w:rPr>
+          <w:sz w:val="28"/>
         </w:rPr>
       </w:pPr>
       <w:r>
@@ -1817,41 +2377,6 @@
           <w:szCs w:val="24"/>
           <w:lang w:eastAsia="pt-PT"/>
         </w:rPr>
-        <w:t xml:space="preserve">Funcionalidade 2: </w:t>
-      </w:r>
-      <w:r>
-        <w:rPr>
-          <w:rFonts w:ascii="Arial" w:eastAsia="Times New Roman" w:hAnsi="Arial" w:cs="Arial"/>
-          <w:color w:val="000000"/>
-          <w:sz w:val="24"/>
-          <w:szCs w:val="24"/>
-          <w:lang w:eastAsia="pt-PT"/>
-        </w:rPr>
-        <w:t>Criação de uma rota de viagem onde mostre os transportes públicos e pontos interesses na proximidade do utilizador.</w:t>
-      </w:r>
-    </w:p>
-    <w:p>
-      <w:pPr>
-        <w:spacing w:after="0" w:line="240" w:lineRule="auto"/>
-        <w:ind w:left="-567" w:firstLine="283"/>
-        <w:jc w:val="both"/>
-        <w:rPr>
-          <w:rFonts w:ascii="Times New Roman" w:eastAsia="Times New Roman" w:hAnsi="Times New Roman" w:cs="Times New Roman"/>
-          <w:sz w:val="24"/>
-          <w:szCs w:val="24"/>
-          <w:lang w:eastAsia="pt-PT"/>
-        </w:rPr>
-      </w:pPr>
-      <w:r>
-        <w:rPr>
-          <w:rFonts w:ascii="Arial" w:eastAsia="Times New Roman" w:hAnsi="Arial" w:cs="Arial"/>
-          <w:b/>
-          <w:bCs/>
-          <w:color w:val="000000"/>
-          <w:sz w:val="24"/>
-          <w:szCs w:val="24"/>
-          <w:lang w:eastAsia="pt-PT"/>
-        </w:rPr>
         <w:t>Cenário:</w:t>
       </w:r>
       <w:r>
@@ -1862,129 +2387,73 @@
           <w:szCs w:val="24"/>
           <w:lang w:eastAsia="pt-PT"/>
         </w:rPr>
-        <w:t xml:space="preserve"> Em meados de Agosto, o utilizador decide ir viajar para o Havaí com a sua família. No entanto, o utilizador só tem conhecimento que é uma zona de praias paradisíacas e gostava de conhecer mais a cultura daquela famosa região. O utilizador é um pouco preguiçoso e aí entra o iGo, para o ajudar na viagem! Através da meteorologia e do horário de funcionamento dos museus e dos transportes públicos, sugere-lhe uma lista de locais que pode visitar e como se pode dirigir para estes na semana de férias. Não  se esquecendo de sugerir, também, restaurantes propícios para toda a família, nas proximidades do utilizador.</w:t>
-      </w:r>
-    </w:p>
-    <w:p>
-      <w:pPr>
-        <w:spacing w:after="0" w:line="240" w:lineRule="auto"/>
-        <w:ind w:left="-567" w:firstLine="283"/>
-        <w:rPr>
-          <w:rFonts w:ascii="Times New Roman" w:eastAsia="Times New Roman" w:hAnsi="Times New Roman" w:cs="Times New Roman"/>
-          <w:sz w:val="24"/>
-          <w:szCs w:val="24"/>
-          <w:lang w:eastAsia="pt-PT"/>
-        </w:rPr>
-      </w:pPr>
-    </w:p>
-    <w:p>
-      <w:pPr>
-        <w:spacing w:line="240" w:lineRule="auto"/>
-        <w:ind w:left="-567" w:firstLine="283"/>
-        <w:jc w:val="both"/>
-        <w:rPr>
-          <w:rFonts w:ascii="Times New Roman" w:eastAsia="Times New Roman" w:hAnsi="Times New Roman" w:cs="Times New Roman"/>
-          <w:sz w:val="24"/>
-          <w:szCs w:val="24"/>
-          <w:lang w:eastAsia="pt-PT"/>
-        </w:rPr>
-      </w:pPr>
-      <w:r>
-        <w:rPr>
-          <w:rFonts w:ascii="Arial" w:eastAsia="Times New Roman" w:hAnsi="Arial" w:cs="Arial"/>
-          <w:b/>
-          <w:bCs/>
-          <w:color w:val="000000"/>
-          <w:sz w:val="24"/>
-          <w:szCs w:val="24"/>
-          <w:lang w:eastAsia="pt-PT"/>
-        </w:rPr>
-        <w:t xml:space="preserve">Funcionalidade 3: </w:t>
-      </w:r>
-      <w:r>
-        <w:rPr>
-          <w:rFonts w:ascii="Arial" w:eastAsia="Times New Roman" w:hAnsi="Arial" w:cs="Arial"/>
-          <w:color w:val="000000"/>
-          <w:sz w:val="24"/>
-          <w:szCs w:val="24"/>
-          <w:lang w:eastAsia="pt-PT"/>
-        </w:rPr>
-        <w:t xml:space="preserve">Para casos de emergência e de </w:t>
-      </w:r>
-      <w:proofErr w:type="gramStart"/>
-      <w:r>
-        <w:rPr>
-          <w:rFonts w:ascii="Arial" w:eastAsia="Times New Roman" w:hAnsi="Arial" w:cs="Arial"/>
-          <w:color w:val="000000"/>
-          <w:sz w:val="24"/>
-          <w:szCs w:val="24"/>
-          <w:lang w:eastAsia="pt-PT"/>
-        </w:rPr>
-        <w:t>fitness</w:t>
-      </w:r>
-      <w:proofErr w:type="gramEnd"/>
-      <w:r>
-        <w:rPr>
-          <w:rFonts w:ascii="Arial" w:eastAsia="Times New Roman" w:hAnsi="Arial" w:cs="Arial"/>
-          <w:color w:val="000000"/>
-          <w:sz w:val="24"/>
-          <w:szCs w:val="24"/>
-          <w:lang w:eastAsia="pt-PT"/>
-        </w:rPr>
-        <w:t xml:space="preserve"> usar um registo do batimento </w:t>
-      </w:r>
-      <w:proofErr w:type="spellStart"/>
-      <w:r>
-        <w:rPr>
-          <w:rFonts w:ascii="Arial" w:eastAsia="Times New Roman" w:hAnsi="Arial" w:cs="Arial"/>
-          <w:color w:val="000000"/>
-          <w:sz w:val="24"/>
-          <w:szCs w:val="24"/>
-          <w:lang w:eastAsia="pt-PT"/>
-        </w:rPr>
-        <w:t>cardiaco</w:t>
-      </w:r>
-      <w:proofErr w:type="spellEnd"/>
-      <w:r>
-        <w:rPr>
-          <w:rFonts w:ascii="Arial" w:eastAsia="Times New Roman" w:hAnsi="Arial" w:cs="Arial"/>
-          <w:color w:val="000000"/>
-          <w:sz w:val="24"/>
-          <w:szCs w:val="24"/>
-          <w:lang w:eastAsia="pt-PT"/>
-        </w:rPr>
-        <w:t>, sono, oxigenação do sangue e tensão arterial.</w:t>
-      </w:r>
-    </w:p>
-    <w:p>
-      <w:pPr>
-        <w:ind w:left="-567" w:firstLine="283"/>
-        <w:jc w:val="both"/>
-        <w:rPr>
-          <w:sz w:val="28"/>
-        </w:rPr>
-      </w:pPr>
-      <w:r>
-        <w:rPr>
-          <w:rFonts w:ascii="Arial" w:eastAsia="Times New Roman" w:hAnsi="Arial" w:cs="Arial"/>
-          <w:b/>
-          <w:bCs/>
-          <w:color w:val="000000"/>
-          <w:sz w:val="24"/>
-          <w:szCs w:val="24"/>
-          <w:lang w:eastAsia="pt-PT"/>
-        </w:rPr>
-        <w:t>Cenário:</w:t>
-      </w:r>
-      <w:r>
-        <w:rPr>
-          <w:rFonts w:ascii="Arial" w:eastAsia="Times New Roman" w:hAnsi="Arial" w:cs="Arial"/>
-          <w:color w:val="000000"/>
-          <w:sz w:val="24"/>
-          <w:szCs w:val="24"/>
-          <w:lang w:eastAsia="pt-PT"/>
-        </w:rPr>
-        <w:t xml:space="preserve"> De manhã a caminho do trabalho, o utilizador sente-se um pouco fraco, mas pensa que foi só uma noite mal dormida. Contudo o iGo ficou alarmado, não só pelas poucas horas de sono, mas também porque cada vez o seu batimento cardíaco era mais acelerado. Até que o utilizador desmaia, mas o iGo, já alertado para a situação, ativa o modo de emergência ligando para o 112 e avisando o contacto de emergência.</w:t>
+        <w:t xml:space="preserve"> </w:t>
+      </w:r>
+      <w:r>
+        <w:rPr>
+          <w:rFonts w:ascii="Arial" w:eastAsia="Times New Roman" w:hAnsi="Arial" w:cs="Arial"/>
+          <w:color w:val="000000"/>
+          <w:sz w:val="24"/>
+          <w:szCs w:val="24"/>
+          <w:highlight w:val="yellow"/>
+          <w:lang w:eastAsia="pt-PT"/>
+        </w:rPr>
+        <w:t>De manhã a caminho do trabalho, o utilizador sente-se um pouco fraco, mas pensa que foi só uma noite mal dormida. Contudo o iGo ficou alarmado, não só pelas poucas horas de sono, mas também porque o seu batimento cardíaco era mais acelerado. Até que o utilizador desmaia, mas o iGo, já alertado para a situação, ativa o modo de emergência ligando para o 112 e avisando o contacto de emergência.</w:t>
+      </w:r>
+      <w:r>
+        <w:rPr>
+          <w:rFonts w:ascii="Arial" w:eastAsia="Times New Roman" w:hAnsi="Arial" w:cs="Arial"/>
+          <w:color w:val="000000"/>
+          <w:sz w:val="24"/>
+          <w:szCs w:val="24"/>
+          <w:highlight w:val="yellow"/>
+          <w:lang w:eastAsia="pt-PT"/>
+        </w:rPr>
+        <w:t xml:space="preserve"> </w:t>
+      </w:r>
+      <w:r>
+        <w:rPr>
+          <w:rFonts w:ascii="Arial" w:eastAsia="Times New Roman" w:hAnsi="Arial" w:cs="Arial"/>
+          <w:color w:val="000000"/>
+          <w:sz w:val="24"/>
+          <w:szCs w:val="24"/>
+          <w:highlight w:val="yellow"/>
+          <w:lang w:eastAsia="pt-PT"/>
+        </w:rPr>
+        <w:t xml:space="preserve">Ao chegar o socorrista tem acesso a informação pertinente </w:t>
+      </w:r>
+      <w:r>
+        <w:rPr>
+          <w:rFonts w:ascii="Arial" w:eastAsia="Times New Roman" w:hAnsi="Arial" w:cs="Arial"/>
+          <w:color w:val="000000"/>
+          <w:sz w:val="24"/>
+          <w:szCs w:val="24"/>
+          <w:highlight w:val="yellow"/>
+          <w:lang w:eastAsia="pt-PT"/>
+        </w:rPr>
+        <w:t>do utilizador</w:t>
+      </w:r>
+      <w:r>
+        <w:rPr>
+          <w:rFonts w:ascii="Arial" w:eastAsia="Times New Roman" w:hAnsi="Arial" w:cs="Arial"/>
+          <w:color w:val="000000"/>
+          <w:sz w:val="24"/>
+          <w:szCs w:val="24"/>
+          <w:highlight w:val="yellow"/>
+          <w:lang w:eastAsia="pt-PT"/>
+        </w:rPr>
+        <w:t>, ao verificar os níveis de açúcar no sangue deteta imediatamente que se tratou de um ataque</w:t>
+      </w:r>
+      <w:r>
+        <w:rPr>
+          <w:rFonts w:ascii="Arial" w:eastAsia="Times New Roman" w:hAnsi="Arial" w:cs="Arial"/>
+          <w:color w:val="000000"/>
+          <w:sz w:val="24"/>
+          <w:szCs w:val="24"/>
+          <w:highlight w:val="yellow"/>
+          <w:lang w:eastAsia="pt-PT"/>
+        </w:rPr>
+        <w:t xml:space="preserve"> hipoglicémico.</w:t>
       </w:r>
     </w:p>
     <w:p>
@@ -2011,7 +2480,7 @@
 </file>
 
 <file path=word/endnotes.xml><?xml version="1.0" encoding="utf-8"?>
-<w:endnotes xmlns:wpc="http://schemas.microsoft.com/office/word/2010/wordprocessingCanvas" xmlns:mc="http://schemas.openxmlformats.org/markup-compatibility/2006" xmlns:o="urn:schemas-microsoft-com:office:office" xmlns:r="http://schemas.openxmlformats.org/officeDocument/2006/relationships" xmlns:m="http://schemas.openxmlformats.org/officeDocument/2006/math" xmlns:v="urn:schemas-microsoft-com:vml" xmlns:wp14="http://schemas.microsoft.com/office/word/2010/wordprocessingDrawing" xmlns:wp="http://schemas.openxmlformats.org/drawingml/2006/wordprocessingDrawing" xmlns:w10="urn:schemas-microsoft-com:office:word" xmlns:w="http://schemas.openxmlformats.org/wordprocessingml/2006/main" xmlns:w14="http://schemas.microsoft.com/office/word/2010/wordml" xmlns:w15="http://schemas.microsoft.com/office/word/2012/wordml" xmlns:wpg="http://schemas.microsoft.com/office/word/2010/wordprocessingGroup" xmlns:wpi="http://schemas.microsoft.com/office/word/2010/wordprocessingInk" xmlns:wne="http://schemas.microsoft.com/office/word/2006/wordml" xmlns:wps="http://schemas.microsoft.com/office/word/2010/wordprocessingShape" mc:Ignorable="w14 w15 wp14">
+<w:endnotes xmlns:wpc="http://schemas.microsoft.com/office/word/2010/wordprocessingCanvas" xmlns:cx="http://schemas.microsoft.com/office/drawing/2014/chartex" xmlns:cx1="http://schemas.microsoft.com/office/drawing/2015/9/8/chartex" xmlns:cx2="http://schemas.microsoft.com/office/drawing/2015/10/21/chartex" xmlns:cx3="http://schemas.microsoft.com/office/drawing/2016/5/9/chartex" xmlns:cx4="http://schemas.microsoft.com/office/drawing/2016/5/10/chartex" xmlns:cx5="http://schemas.microsoft.com/office/drawing/2016/5/11/chartex" xmlns:cx6="http://schemas.microsoft.com/office/drawing/2016/5/12/chartex" xmlns:cx7="http://schemas.microsoft.com/office/drawing/2016/5/13/chartex" xmlns:cx8="http://schemas.microsoft.com/office/drawing/2016/5/14/chartex" xmlns:mc="http://schemas.openxmlformats.org/markup-compatibility/2006" xmlns:aink="http://schemas.microsoft.com/office/drawing/2016/ink" xmlns:am3d="http://schemas.microsoft.com/office/drawing/2017/model3d" xmlns:o="urn:schemas-microsoft-com:office:office" xmlns:r="http://schemas.openxmlformats.org/officeDocument/2006/relationships" xmlns:m="http://schemas.openxmlformats.org/officeDocument/2006/math" xmlns:v="urn:schemas-microsoft-com:vml" xmlns:wp14="http://schemas.microsoft.com/office/word/2010/wordprocessingDrawing" xmlns:wp="http://schemas.openxmlformats.org/drawingml/2006/wordprocessingDrawing" xmlns:w10="urn:schemas-microsoft-com:office:word" xmlns:w="http://schemas.openxmlformats.org/wordprocessingml/2006/main" xmlns:w14="http://schemas.microsoft.com/office/word/2010/wordml" xmlns:w15="http://schemas.microsoft.com/office/word/2012/wordml" xmlns:w16cid="http://schemas.microsoft.com/office/word/2016/wordml/cid" xmlns:w16se="http://schemas.microsoft.com/office/word/2015/wordml/symex" xmlns:wpg="http://schemas.microsoft.com/office/word/2010/wordprocessingGroup" xmlns:wpi="http://schemas.microsoft.com/office/word/2010/wordprocessingInk" xmlns:wne="http://schemas.microsoft.com/office/word/2006/wordml" xmlns:wps="http://schemas.microsoft.com/office/word/2010/wordprocessingShape" mc:Ignorable="w14 w15 w16se w16cid wp14">
   <w:endnote w:type="separator" w:id="-1">
     <w:p>
       <w:pPr>
@@ -2036,7 +2505,7 @@
 </file>
 
 <file path=word/footer1.xml><?xml version="1.0" encoding="utf-8"?>
-<w:ftr xmlns:wpc="http://schemas.microsoft.com/office/word/2010/wordprocessingCanvas" xmlns:mc="http://schemas.openxmlformats.org/markup-compatibility/2006" xmlns:o="urn:schemas-microsoft-com:office:office" xmlns:r="http://schemas.openxmlformats.org/officeDocument/2006/relationships" xmlns:m="http://schemas.openxmlformats.org/officeDocument/2006/math" xmlns:v="urn:schemas-microsoft-com:vml" xmlns:wp14="http://schemas.microsoft.com/office/word/2010/wordprocessingDrawing" xmlns:wp="http://schemas.openxmlformats.org/drawingml/2006/wordprocessingDrawing" xmlns:w10="urn:schemas-microsoft-com:office:word" xmlns:w="http://schemas.openxmlformats.org/wordprocessingml/2006/main" xmlns:w14="http://schemas.microsoft.com/office/word/2010/wordml" xmlns:w15="http://schemas.microsoft.com/office/word/2012/wordml" xmlns:wpg="http://schemas.microsoft.com/office/word/2010/wordprocessingGroup" xmlns:wpi="http://schemas.microsoft.com/office/word/2010/wordprocessingInk" xmlns:wne="http://schemas.microsoft.com/office/word/2006/wordml" xmlns:wps="http://schemas.microsoft.com/office/word/2010/wordprocessingShape" mc:Ignorable="w14 w15 wp14">
+<w:ftr xmlns:wpc="http://schemas.microsoft.com/office/word/2010/wordprocessingCanvas" xmlns:cx="http://schemas.microsoft.com/office/drawing/2014/chartex" xmlns:cx1="http://schemas.microsoft.com/office/drawing/2015/9/8/chartex" xmlns:cx2="http://schemas.microsoft.com/office/drawing/2015/10/21/chartex" xmlns:cx3="http://schemas.microsoft.com/office/drawing/2016/5/9/chartex" xmlns:cx4="http://schemas.microsoft.com/office/drawing/2016/5/10/chartex" xmlns:cx5="http://schemas.microsoft.com/office/drawing/2016/5/11/chartex" xmlns:cx6="http://schemas.microsoft.com/office/drawing/2016/5/12/chartex" xmlns:cx7="http://schemas.microsoft.com/office/drawing/2016/5/13/chartex" xmlns:cx8="http://schemas.microsoft.com/office/drawing/2016/5/14/chartex" xmlns:mc="http://schemas.openxmlformats.org/markup-compatibility/2006" xmlns:aink="http://schemas.microsoft.com/office/drawing/2016/ink" xmlns:am3d="http://schemas.microsoft.com/office/drawing/2017/model3d" xmlns:o="urn:schemas-microsoft-com:office:office" xmlns:r="http://schemas.openxmlformats.org/officeDocument/2006/relationships" xmlns:m="http://schemas.openxmlformats.org/officeDocument/2006/math" xmlns:v="urn:schemas-microsoft-com:vml" xmlns:wp14="http://schemas.microsoft.com/office/word/2010/wordprocessingDrawing" xmlns:wp="http://schemas.openxmlformats.org/drawingml/2006/wordprocessingDrawing" xmlns:w10="urn:schemas-microsoft-com:office:word" xmlns:w="http://schemas.openxmlformats.org/wordprocessingml/2006/main" xmlns:w14="http://schemas.microsoft.com/office/word/2010/wordml" xmlns:w15="http://schemas.microsoft.com/office/word/2012/wordml" xmlns:w16cid="http://schemas.microsoft.com/office/word/2016/wordml/cid" xmlns:w16se="http://schemas.microsoft.com/office/word/2015/wordml/symex" xmlns:wpg="http://schemas.microsoft.com/office/word/2010/wordprocessingGroup" xmlns:wpi="http://schemas.microsoft.com/office/word/2010/wordprocessingInk" xmlns:wne="http://schemas.microsoft.com/office/word/2006/wordml" xmlns:wps="http://schemas.microsoft.com/office/word/2010/wordprocessingShape" mc:Ignorable="w14 w15 w16se w16cid wp14">
   <w:sdt>
     <w:sdtPr>
       <w:id w:val="-2047437091"/>
@@ -2103,7 +2572,7 @@
 </file>
 
 <file path=word/footer2.xml><?xml version="1.0" encoding="utf-8"?>
-<w:ftr xmlns:wpc="http://schemas.microsoft.com/office/word/2010/wordprocessingCanvas" xmlns:mc="http://schemas.openxmlformats.org/markup-compatibility/2006" xmlns:o="urn:schemas-microsoft-com:office:office" xmlns:r="http://schemas.openxmlformats.org/officeDocument/2006/relationships" xmlns:m="http://schemas.openxmlformats.org/officeDocument/2006/math" xmlns:v="urn:schemas-microsoft-com:vml" xmlns:wp14="http://schemas.microsoft.com/office/word/2010/wordprocessingDrawing" xmlns:wp="http://schemas.openxmlformats.org/drawingml/2006/wordprocessingDrawing" xmlns:w10="urn:schemas-microsoft-com:office:word" xmlns:w="http://schemas.openxmlformats.org/wordprocessingml/2006/main" xmlns:w14="http://schemas.microsoft.com/office/word/2010/wordml" xmlns:w15="http://schemas.microsoft.com/office/word/2012/wordml" xmlns:wpg="http://schemas.microsoft.com/office/word/2010/wordprocessingGroup" xmlns:wpi="http://schemas.microsoft.com/office/word/2010/wordprocessingInk" xmlns:wne="http://schemas.microsoft.com/office/word/2006/wordml" xmlns:wps="http://schemas.microsoft.com/office/word/2010/wordprocessingShape" mc:Ignorable="w14 w15 wp14">
+<w:ftr xmlns:wpc="http://schemas.microsoft.com/office/word/2010/wordprocessingCanvas" xmlns:cx="http://schemas.microsoft.com/office/drawing/2014/chartex" xmlns:cx1="http://schemas.microsoft.com/office/drawing/2015/9/8/chartex" xmlns:cx2="http://schemas.microsoft.com/office/drawing/2015/10/21/chartex" xmlns:cx3="http://schemas.microsoft.com/office/drawing/2016/5/9/chartex" xmlns:cx4="http://schemas.microsoft.com/office/drawing/2016/5/10/chartex" xmlns:cx5="http://schemas.microsoft.com/office/drawing/2016/5/11/chartex" xmlns:cx6="http://schemas.microsoft.com/office/drawing/2016/5/12/chartex" xmlns:cx7="http://schemas.microsoft.com/office/drawing/2016/5/13/chartex" xmlns:cx8="http://schemas.microsoft.com/office/drawing/2016/5/14/chartex" xmlns:mc="http://schemas.openxmlformats.org/markup-compatibility/2006" xmlns:aink="http://schemas.microsoft.com/office/drawing/2016/ink" xmlns:am3d="http://schemas.microsoft.com/office/drawing/2017/model3d" xmlns:o="urn:schemas-microsoft-com:office:office" xmlns:r="http://schemas.openxmlformats.org/officeDocument/2006/relationships" xmlns:m="http://schemas.openxmlformats.org/officeDocument/2006/math" xmlns:v="urn:schemas-microsoft-com:vml" xmlns:wp14="http://schemas.microsoft.com/office/word/2010/wordprocessingDrawing" xmlns:wp="http://schemas.openxmlformats.org/drawingml/2006/wordprocessingDrawing" xmlns:w10="urn:schemas-microsoft-com:office:word" xmlns:w="http://schemas.openxmlformats.org/wordprocessingml/2006/main" xmlns:w14="http://schemas.microsoft.com/office/word/2010/wordml" xmlns:w15="http://schemas.microsoft.com/office/word/2012/wordml" xmlns:w16cid="http://schemas.microsoft.com/office/word/2016/wordml/cid" xmlns:w16se="http://schemas.microsoft.com/office/word/2015/wordml/symex" xmlns:wpg="http://schemas.microsoft.com/office/word/2010/wordprocessingGroup" xmlns:wpi="http://schemas.microsoft.com/office/word/2010/wordprocessingInk" xmlns:wne="http://schemas.microsoft.com/office/word/2006/wordml" xmlns:wps="http://schemas.microsoft.com/office/word/2010/wordprocessingShape" mc:Ignorable="w14 w15 w16se w16cid wp14">
   <w:sdt>
     <w:sdtPr>
       <w:id w:val="1889761180"/>
@@ -2170,7 +2639,7 @@
 </file>
 
 <file path=word/footnotes.xml><?xml version="1.0" encoding="utf-8"?>
-<w:footnotes xmlns:wpc="http://schemas.microsoft.com/office/word/2010/wordprocessingCanvas" xmlns:mc="http://schemas.openxmlformats.org/markup-compatibility/2006" xmlns:o="urn:schemas-microsoft-com:office:office" xmlns:r="http://schemas.openxmlformats.org/officeDocument/2006/relationships" xmlns:m="http://schemas.openxmlformats.org/officeDocument/2006/math" xmlns:v="urn:schemas-microsoft-com:vml" xmlns:wp14="http://schemas.microsoft.com/office/word/2010/wordprocessingDrawing" xmlns:wp="http://schemas.openxmlformats.org/drawingml/2006/wordprocessingDrawing" xmlns:w10="urn:schemas-microsoft-com:office:word" xmlns:w="http://schemas.openxmlformats.org/wordprocessingml/2006/main" xmlns:w14="http://schemas.microsoft.com/office/word/2010/wordml" xmlns:w15="http://schemas.microsoft.com/office/word/2012/wordml" xmlns:wpg="http://schemas.microsoft.com/office/word/2010/wordprocessingGroup" xmlns:wpi="http://schemas.microsoft.com/office/word/2010/wordprocessingInk" xmlns:wne="http://schemas.microsoft.com/office/word/2006/wordml" xmlns:wps="http://schemas.microsoft.com/office/word/2010/wordprocessingShape" mc:Ignorable="w14 w15 wp14">
+<w:footnotes xmlns:wpc="http://schemas.microsoft.com/office/word/2010/wordprocessingCanvas" xmlns:cx="http://schemas.microsoft.com/office/drawing/2014/chartex" xmlns:cx1="http://schemas.microsoft.com/office/drawing/2015/9/8/chartex" xmlns:cx2="http://schemas.microsoft.com/office/drawing/2015/10/21/chartex" xmlns:cx3="http://schemas.microsoft.com/office/drawing/2016/5/9/chartex" xmlns:cx4="http://schemas.microsoft.com/office/drawing/2016/5/10/chartex" xmlns:cx5="http://schemas.microsoft.com/office/drawing/2016/5/11/chartex" xmlns:cx6="http://schemas.microsoft.com/office/drawing/2016/5/12/chartex" xmlns:cx7="http://schemas.microsoft.com/office/drawing/2016/5/13/chartex" xmlns:cx8="http://schemas.microsoft.com/office/drawing/2016/5/14/chartex" xmlns:mc="http://schemas.openxmlformats.org/markup-compatibility/2006" xmlns:aink="http://schemas.microsoft.com/office/drawing/2016/ink" xmlns:am3d="http://schemas.microsoft.com/office/drawing/2017/model3d" xmlns:o="urn:schemas-microsoft-com:office:office" xmlns:r="http://schemas.openxmlformats.org/officeDocument/2006/relationships" xmlns:m="http://schemas.openxmlformats.org/officeDocument/2006/math" xmlns:v="urn:schemas-microsoft-com:vml" xmlns:wp14="http://schemas.microsoft.com/office/word/2010/wordprocessingDrawing" xmlns:wp="http://schemas.openxmlformats.org/drawingml/2006/wordprocessingDrawing" xmlns:w10="urn:schemas-microsoft-com:office:word" xmlns:w="http://schemas.openxmlformats.org/wordprocessingml/2006/main" xmlns:w14="http://schemas.microsoft.com/office/word/2010/wordml" xmlns:w15="http://schemas.microsoft.com/office/word/2012/wordml" xmlns:w16cid="http://schemas.microsoft.com/office/word/2016/wordml/cid" xmlns:w16se="http://schemas.microsoft.com/office/word/2015/wordml/symex" xmlns:wpg="http://schemas.microsoft.com/office/word/2010/wordprocessingGroup" xmlns:wpi="http://schemas.microsoft.com/office/word/2010/wordprocessingInk" xmlns:wne="http://schemas.microsoft.com/office/word/2006/wordml" xmlns:wps="http://schemas.microsoft.com/office/word/2010/wordprocessingShape" mc:Ignorable="w14 w15 w16se w16cid wp14">
   <w:footnote w:type="separator" w:id="-1">
     <w:p>
       <w:pPr>
@@ -2195,7 +2664,7 @@
 </file>
 
 <file path=word/header1.xml><?xml version="1.0" encoding="utf-8"?>
-<w:hdr xmlns:wpc="http://schemas.microsoft.com/office/word/2010/wordprocessingCanvas" xmlns:mc="http://schemas.openxmlformats.org/markup-compatibility/2006" xmlns:o="urn:schemas-microsoft-com:office:office" xmlns:r="http://schemas.openxmlformats.org/officeDocument/2006/relationships" xmlns:m="http://schemas.openxmlformats.org/officeDocument/2006/math" xmlns:v="urn:schemas-microsoft-com:vml" xmlns:wp14="http://schemas.microsoft.com/office/word/2010/wordprocessingDrawing" xmlns:wp="http://schemas.openxmlformats.org/drawingml/2006/wordprocessingDrawing" xmlns:w10="urn:schemas-microsoft-com:office:word" xmlns:w="http://schemas.openxmlformats.org/wordprocessingml/2006/main" xmlns:w14="http://schemas.microsoft.com/office/word/2010/wordml" xmlns:w15="http://schemas.microsoft.com/office/word/2012/wordml" xmlns:wpg="http://schemas.microsoft.com/office/word/2010/wordprocessingGroup" xmlns:wpi="http://schemas.microsoft.com/office/word/2010/wordprocessingInk" xmlns:wne="http://schemas.microsoft.com/office/word/2006/wordml" xmlns:wps="http://schemas.microsoft.com/office/word/2010/wordprocessingShape" mc:Ignorable="w14 w15 wp14">
+<w:hdr xmlns:wpc="http://schemas.microsoft.com/office/word/2010/wordprocessingCanvas" xmlns:cx="http://schemas.microsoft.com/office/drawing/2014/chartex" xmlns:cx1="http://schemas.microsoft.com/office/drawing/2015/9/8/chartex" xmlns:cx2="http://schemas.microsoft.com/office/drawing/2015/10/21/chartex" xmlns:cx3="http://schemas.microsoft.com/office/drawing/2016/5/9/chartex" xmlns:cx4="http://schemas.microsoft.com/office/drawing/2016/5/10/chartex" xmlns:cx5="http://schemas.microsoft.com/office/drawing/2016/5/11/chartex" xmlns:cx6="http://schemas.microsoft.com/office/drawing/2016/5/12/chartex" xmlns:cx7="http://schemas.microsoft.com/office/drawing/2016/5/13/chartex" xmlns:cx8="http://schemas.microsoft.com/office/drawing/2016/5/14/chartex" xmlns:mc="http://schemas.openxmlformats.org/markup-compatibility/2006" xmlns:aink="http://schemas.microsoft.com/office/drawing/2016/ink" xmlns:am3d="http://schemas.microsoft.com/office/drawing/2017/model3d" xmlns:o="urn:schemas-microsoft-com:office:office" xmlns:r="http://schemas.openxmlformats.org/officeDocument/2006/relationships" xmlns:m="http://schemas.openxmlformats.org/officeDocument/2006/math" xmlns:v="urn:schemas-microsoft-com:vml" xmlns:wp14="http://schemas.microsoft.com/office/word/2010/wordprocessingDrawing" xmlns:wp="http://schemas.openxmlformats.org/drawingml/2006/wordprocessingDrawing" xmlns:w10="urn:schemas-microsoft-com:office:word" xmlns:w="http://schemas.openxmlformats.org/wordprocessingml/2006/main" xmlns:w14="http://schemas.microsoft.com/office/word/2010/wordml" xmlns:w15="http://schemas.microsoft.com/office/word/2012/wordml" xmlns:w16cid="http://schemas.microsoft.com/office/word/2016/wordml/cid" xmlns:w16se="http://schemas.microsoft.com/office/word/2015/wordml/symex" xmlns:wpg="http://schemas.microsoft.com/office/word/2010/wordprocessingGroup" xmlns:wpi="http://schemas.microsoft.com/office/word/2010/wordprocessingInk" xmlns:wne="http://schemas.microsoft.com/office/word/2006/wordml" xmlns:wps="http://schemas.microsoft.com/office/word/2010/wordprocessingShape" mc:Ignorable="w14 w15 w16se w16cid wp14">
   <w:p>
     <w:pPr>
       <w:spacing w:after="0"/>
@@ -2248,7 +2717,6 @@
         <w:sz w:val="48"/>
       </w:rPr>
     </w:pPr>
-    <w:proofErr w:type="gramStart"/>
     <w:r>
       <w:rPr>
         <w:rFonts w:ascii="Arial" w:hAnsi="Arial" w:cs="Arial"/>
@@ -2257,7 +2725,6 @@
       </w:rPr>
       <w:t>iGo</w:t>
     </w:r>
-    <w:proofErr w:type="gramEnd"/>
   </w:p>
   <w:p>
     <w:pPr>
@@ -2334,7 +2801,7 @@
 </file>
 
 <file path=word/numbering.xml><?xml version="1.0" encoding="utf-8"?>
-<w:numbering xmlns:wpc="http://schemas.microsoft.com/office/word/2010/wordprocessingCanvas" xmlns:mc="http://schemas.openxmlformats.org/markup-compatibility/2006" xmlns:o="urn:schemas-microsoft-com:office:office" xmlns:r="http://schemas.openxmlformats.org/officeDocument/2006/relationships" xmlns:m="http://schemas.openxmlformats.org/officeDocument/2006/math" xmlns:v="urn:schemas-microsoft-com:vml" xmlns:wp14="http://schemas.microsoft.com/office/word/2010/wordprocessingDrawing" xmlns:wp="http://schemas.openxmlformats.org/drawingml/2006/wordprocessingDrawing" xmlns:w10="urn:schemas-microsoft-com:office:word" xmlns:w="http://schemas.openxmlformats.org/wordprocessingml/2006/main" xmlns:w14="http://schemas.microsoft.com/office/word/2010/wordml" xmlns:w15="http://schemas.microsoft.com/office/word/2012/wordml" xmlns:wpg="http://schemas.microsoft.com/office/word/2010/wordprocessingGroup" xmlns:wpi="http://schemas.microsoft.com/office/word/2010/wordprocessingInk" xmlns:wne="http://schemas.microsoft.com/office/word/2006/wordml" xmlns:wps="http://schemas.microsoft.com/office/word/2010/wordprocessingShape" mc:Ignorable="w14 w15 wp14">
+<w:numbering xmlns:wpc="http://schemas.microsoft.com/office/word/2010/wordprocessingCanvas" xmlns:cx="http://schemas.microsoft.com/office/drawing/2014/chartex" xmlns:cx1="http://schemas.microsoft.com/office/drawing/2015/9/8/chartex" xmlns:cx2="http://schemas.microsoft.com/office/drawing/2015/10/21/chartex" xmlns:cx3="http://schemas.microsoft.com/office/drawing/2016/5/9/chartex" xmlns:cx4="http://schemas.microsoft.com/office/drawing/2016/5/10/chartex" xmlns:cx5="http://schemas.microsoft.com/office/drawing/2016/5/11/chartex" xmlns:cx6="http://schemas.microsoft.com/office/drawing/2016/5/12/chartex" xmlns:cx7="http://schemas.microsoft.com/office/drawing/2016/5/13/chartex" xmlns:cx8="http://schemas.microsoft.com/office/drawing/2016/5/14/chartex" xmlns:mc="http://schemas.openxmlformats.org/markup-compatibility/2006" xmlns:aink="http://schemas.microsoft.com/office/drawing/2016/ink" xmlns:am3d="http://schemas.microsoft.com/office/drawing/2017/model3d" xmlns:o="urn:schemas-microsoft-com:office:office" xmlns:r="http://schemas.openxmlformats.org/officeDocument/2006/relationships" xmlns:m="http://schemas.openxmlformats.org/officeDocument/2006/math" xmlns:v="urn:schemas-microsoft-com:vml" xmlns:wp14="http://schemas.microsoft.com/office/word/2010/wordprocessingDrawing" xmlns:wp="http://schemas.openxmlformats.org/drawingml/2006/wordprocessingDrawing" xmlns:w10="urn:schemas-microsoft-com:office:word" xmlns:w="http://schemas.openxmlformats.org/wordprocessingml/2006/main" xmlns:w14="http://schemas.microsoft.com/office/word/2010/wordml" xmlns:w15="http://schemas.microsoft.com/office/word/2012/wordml" xmlns:w16cid="http://schemas.microsoft.com/office/word/2016/wordml/cid" xmlns:w16se="http://schemas.microsoft.com/office/word/2015/wordml/symex" xmlns:wpg="http://schemas.microsoft.com/office/word/2010/wordprocessingGroup" xmlns:wpi="http://schemas.microsoft.com/office/word/2010/wordprocessingInk" xmlns:wne="http://schemas.microsoft.com/office/word/2006/wordml" xmlns:wps="http://schemas.microsoft.com/office/word/2010/wordprocessingShape" mc:Ignorable="w14 w15 w16se w16cid wp14">
   <w:abstractNum w:abstractNumId="0" w15:restartNumberingAfterBreak="0">
     <w:nsid w:val="27661B0F"/>
     <w:multiLevelType w:val="hybridMultilevel"/>
@@ -2725,7 +3192,7 @@
 </file>
 
 <file path=word/styles.xml><?xml version="1.0" encoding="utf-8"?>
-<w:styles xmlns:mc="http://schemas.openxmlformats.org/markup-compatibility/2006" xmlns:r="http://schemas.openxmlformats.org/officeDocument/2006/relationships" xmlns:w="http://schemas.openxmlformats.org/wordprocessingml/2006/main" xmlns:w14="http://schemas.microsoft.com/office/word/2010/wordml" xmlns:w15="http://schemas.microsoft.com/office/word/2012/wordml" mc:Ignorable="w14 w15">
+<w:styles xmlns:mc="http://schemas.openxmlformats.org/markup-compatibility/2006" xmlns:r="http://schemas.openxmlformats.org/officeDocument/2006/relationships" xmlns:w="http://schemas.openxmlformats.org/wordprocessingml/2006/main" xmlns:w14="http://schemas.microsoft.com/office/word/2010/wordml" xmlns:w15="http://schemas.microsoft.com/office/word/2012/wordml" xmlns:w16cid="http://schemas.microsoft.com/office/word/2016/wordml/cid" xmlns:w16se="http://schemas.microsoft.com/office/word/2015/wordml/symex" mc:Ignorable="w14 w15 w16se w16cid">
   <w:docDefaults>
     <w:rPrDefault>
       <w:rPr>
@@ -2741,7 +3208,7 @@
       </w:pPr>
     </w:pPrDefault>
   </w:docDefaults>
-  <w:latentStyles w:defLockedState="0" w:defUIPriority="99" w:defSemiHidden="0" w:defUnhideWhenUsed="0" w:defQFormat="0" w:count="371">
+  <w:latentStyles w:defLockedState="0" w:defUIPriority="99" w:defSemiHidden="0" w:defUnhideWhenUsed="0" w:defQFormat="0" w:count="375">
     <w:lsdException w:name="Normal" w:uiPriority="0" w:qFormat="1"/>
     <w:lsdException w:name="heading 1" w:uiPriority="9" w:qFormat="1"/>
     <w:lsdException w:name="heading 2" w:semiHidden="1" w:uiPriority="9" w:unhideWhenUsed="1" w:qFormat="1"/>
@@ -2847,7 +3314,6 @@
     <w:lsdException w:name="HTML Sample" w:semiHidden="1" w:unhideWhenUsed="1"/>
     <w:lsdException w:name="HTML Typewriter" w:semiHidden="1" w:unhideWhenUsed="1"/>
     <w:lsdException w:name="HTML Variable" w:semiHidden="1" w:unhideWhenUsed="1"/>
-    <w:lsdException w:name="Normal Table" w:semiHidden="1" w:unhideWhenUsed="1"/>
     <w:lsdException w:name="annotation subject" w:semiHidden="1" w:unhideWhenUsed="1"/>
     <w:lsdException w:name="No List" w:semiHidden="1" w:unhideWhenUsed="1"/>
     <w:lsdException w:name="Outline List 1" w:semiHidden="1" w:unhideWhenUsed="1"/>
@@ -2891,10 +3357,8 @@
     <w:lsdException w:name="Table Elegant" w:semiHidden="1" w:unhideWhenUsed="1"/>
     <w:lsdException w:name="Table Professional" w:semiHidden="1" w:unhideWhenUsed="1"/>
     <w:lsdException w:name="Table Subtle 1" w:semiHidden="1" w:unhideWhenUsed="1"/>
-    <w:lsdException w:name="Table Subtle 2" w:semiHidden="1" w:unhideWhenUsed="1"/>
     <w:lsdException w:name="Table Web 1" w:semiHidden="1" w:unhideWhenUsed="1"/>
     <w:lsdException w:name="Table Web 2" w:semiHidden="1" w:unhideWhenUsed="1"/>
-    <w:lsdException w:name="Table Web 3" w:semiHidden="1" w:unhideWhenUsed="1"/>
     <w:lsdException w:name="Balloon Text" w:semiHidden="1" w:unhideWhenUsed="1"/>
     <w:lsdException w:name="Table Grid" w:uiPriority="39"/>
     <w:lsdException w:name="Table Theme" w:semiHidden="1" w:unhideWhenUsed="1"/>
@@ -3113,6 +3577,10 @@
     <w:lsdException w:name="List Table 5 Dark Accent 6" w:uiPriority="50"/>
     <w:lsdException w:name="List Table 6 Colorful Accent 6" w:uiPriority="51"/>
     <w:lsdException w:name="List Table 7 Colorful Accent 6" w:uiPriority="52"/>
+    <w:lsdException w:name="Mention" w:semiHidden="1" w:unhideWhenUsed="1"/>
+    <w:lsdException w:name="Smart Hyperlink" w:semiHidden="1" w:unhideWhenUsed="1"/>
+    <w:lsdException w:name="Hashtag" w:semiHidden="1" w:unhideWhenUsed="1"/>
+    <w:lsdException w:name="Unresolved Mention" w:semiHidden="1" w:unhideWhenUsed="1"/>
   </w:latentStyles>
   <w:style w:type="paragraph" w:default="1" w:styleId="Normal">
     <w:name w:val="Normal"/>

</xml_diff>